<commit_message>
PID and SM controllers fixes and tests
</commit_message>
<xml_diff>
--- a/drone.docx
+++ b/drone.docx
@@ -3,11 +3,17 @@
 <w:document xmlns:wpc="http://schemas.microsoft.com/office/word/2010/wordprocessingCanvas" xmlns:cx="http://schemas.microsoft.com/office/drawing/2014/chartex" xmlns:cx1="http://schemas.microsoft.com/office/drawing/2015/9/8/chartex" xmlns:cx2="http://schemas.microsoft.com/office/drawing/2015/10/21/chartex" xmlns:cx3="http://schemas.microsoft.com/office/drawing/2016/5/9/chartex" xmlns:cx4="http://schemas.microsoft.com/office/drawing/2016/5/10/chartex" xmlns:cx5="http://schemas.microsoft.com/office/drawing/2016/5/11/chartex" xmlns:cx6="http://schemas.microsoft.com/office/drawing/2016/5/12/chartex" xmlns:cx7="http://schemas.microsoft.com/office/drawing/2016/5/13/chartex" xmlns:cx8="http://schemas.microsoft.com/office/drawing/2016/5/14/chartex" xmlns:mc="http://schemas.openxmlformats.org/markup-compatibility/2006" xmlns:aink="http://schemas.microsoft.com/office/drawing/2016/ink" xmlns:am3d="http://schemas.microsoft.com/office/drawing/2017/model3d" xmlns:o="urn:schemas-microsoft-com:office:office" xmlns:oel="http://schemas.microsoft.com/office/2019/extlst" xmlns:r="http://schemas.openxmlformats.org/officeDocument/2006/relationships" xmlns:m="http://schemas.openxmlformats.org/officeDocument/2006/math" xmlns:v="urn:schemas-microsoft-com:vml" xmlns:wp14="http://schemas.microsoft.com/office/word/2010/wordprocessingDrawing" xmlns:wp="http://schemas.openxmlformats.org/drawingml/2006/wordprocessingDrawing" xmlns:w10="urn:schemas-microsoft-com:office:word" xmlns:w="http://schemas.openxmlformats.org/wordprocessingml/2006/main" xmlns:w14="http://schemas.microsoft.com/office/word/2010/wordml" xmlns:w15="http://schemas.microsoft.com/office/word/2012/wordml" xmlns:w16cex="http://schemas.microsoft.com/office/word/2018/wordml/cex" xmlns:w16cid="http://schemas.microsoft.com/office/word/2016/wordml/cid" xmlns:w16="http://schemas.microsoft.com/office/word/2018/wordml" xmlns:w16sdtdh="http://schemas.microsoft.com/office/word/2020/wordml/sdtdatahash" xmlns:w16se="http://schemas.microsoft.com/office/word/2015/wordml/symex" xmlns:wpg="http://schemas.microsoft.com/office/word/2010/wordprocessingGroup" xmlns:wpi="http://schemas.microsoft.com/office/word/2010/wordprocessingInk" xmlns:wne="http://schemas.microsoft.com/office/word/2006/wordml" xmlns:wps="http://schemas.microsoft.com/office/word/2010/wordprocessingShape" mc:Ignorable="w14 w15 w16se w16cid w16 w16cex w16sdtdh wp14">
   <w:body>
     <w:p>
+      <w:pPr>
+        <w:rPr>
+          <w:lang w:val="en-GB"/>
+        </w:rPr>
+      </w:pPr>
       <w:r>
         <w:rPr>
           <w:b/>
           <w:bCs/>
           <w:u w:val="single"/>
+          <w:lang w:val="en-GB"/>
         </w:rPr>
         <w:t>Ser</w:t>
       </w:r>
@@ -16,6 +22,7 @@
           <w:b/>
           <w:bCs/>
           <w:u w:val="single"/>
+          <w:lang w:val="en-GB"/>
         </w:rPr>
         <w:t>v</w:t>
       </w:r>
@@ -24,36 +31,69 @@
           <w:b/>
           <w:bCs/>
           <w:u w:val="single"/>
+          <w:lang w:val="en-GB"/>
         </w:rPr>
         <w:t>o</w:t>
       </w:r>
       <w:r>
+        <w:rPr>
+          <w:lang w:val="en-GB"/>
+        </w:rPr>
         <w:t xml:space="preserve"> </w:t>
       </w:r>
     </w:p>
     <w:p>
-      <w:r>
+      <w:pPr>
+        <w:rPr>
+          <w:lang w:val="en-GB"/>
+        </w:rPr>
+      </w:pPr>
+      <w:r>
+        <w:rPr>
+          <w:lang w:val="en-GB"/>
+        </w:rPr>
         <w:t xml:space="preserve">7.4V </w:t>
       </w:r>
       <w:r>
+        <w:rPr>
+          <w:lang w:val="en-GB"/>
+        </w:rPr>
         <w:t>Axis control</w:t>
       </w:r>
       <w:r>
+        <w:rPr>
+          <w:lang w:val="en-GB"/>
+        </w:rPr>
         <w:t xml:space="preserve">, </w:t>
       </w:r>
       <w:r>
+        <w:rPr>
+          <w:lang w:val="en-GB"/>
+        </w:rPr>
         <w:t>50Hz</w:t>
       </w:r>
       <w:r>
+        <w:rPr>
+          <w:lang w:val="en-GB"/>
+        </w:rPr>
         <w:t>,</w:t>
       </w:r>
       <w:r>
+        <w:rPr>
+          <w:lang w:val="en-GB"/>
+        </w:rPr>
         <w:t xml:space="preserve"> </w:t>
       </w:r>
       <w:r>
+        <w:rPr>
+          <w:lang w:val="en-GB"/>
+        </w:rPr>
         <w:t>35 kg</w:t>
       </w:r>
       <w:r>
+        <w:rPr>
+          <w:lang w:val="en-GB"/>
+        </w:rPr>
         <w:t xml:space="preserve"> stall torque</w:t>
       </w:r>
     </w:p>
@@ -73,7 +113,15 @@
             <w:tcW w:w="3397" w:type="dxa"/>
           </w:tcPr>
           <w:p>
-            <w:r>
+            <w:pPr>
+              <w:rPr>
+                <w:lang w:val="en-GB"/>
+              </w:rPr>
+            </w:pPr>
+            <w:r>
+              <w:rPr>
+                <w:lang w:val="en-GB"/>
+              </w:rPr>
               <w:t>Clock</w:t>
             </w:r>
           </w:p>
@@ -83,8 +131,28 @@
             <w:tcW w:w="5665" w:type="dxa"/>
           </w:tcPr>
           <w:p>
-            <w:r>
-              <w:t xml:space="preserve">100Mhz  </w:t>
+            <w:pPr>
+              <w:rPr>
+                <w:lang w:val="en-GB"/>
+              </w:rPr>
+            </w:pPr>
+            <w:r>
+              <w:rPr>
+                <w:lang w:val="en-GB"/>
+              </w:rPr>
+              <w:t>100</w:t>
+            </w:r>
+            <w:r>
+              <w:rPr>
+                <w:lang w:val="en-GB"/>
+              </w:rPr>
+              <w:t xml:space="preserve"> </w:t>
+            </w:r>
+            <w:r>
+              <w:rPr>
+                <w:lang w:val="en-GB"/>
+              </w:rPr>
+              <w:t xml:space="preserve">Mhz  </w:t>
             </w:r>
           </w:p>
         </w:tc>
@@ -95,7 +163,15 @@
             <w:tcW w:w="3397" w:type="dxa"/>
           </w:tcPr>
           <w:p>
-            <w:r>
+            <w:pPr>
+              <w:rPr>
+                <w:lang w:val="en-GB"/>
+              </w:rPr>
+            </w:pPr>
+            <w:r>
+              <w:rPr>
+                <w:lang w:val="en-GB"/>
+              </w:rPr>
               <w:t>Prescaler</w:t>
             </w:r>
           </w:p>
@@ -105,7 +181,15 @@
             <w:tcW w:w="5665" w:type="dxa"/>
           </w:tcPr>
           <w:p>
-            <w:r>
+            <w:pPr>
+              <w:rPr>
+                <w:lang w:val="en-GB"/>
+              </w:rPr>
+            </w:pPr>
+            <w:r>
+              <w:rPr>
+                <w:lang w:val="en-GB"/>
+              </w:rPr>
               <w:t>2000-1</w:t>
             </w:r>
           </w:p>
@@ -117,7 +201,15 @@
             <w:tcW w:w="3397" w:type="dxa"/>
           </w:tcPr>
           <w:p>
-            <w:r>
+            <w:pPr>
+              <w:rPr>
+                <w:lang w:val="en-GB"/>
+              </w:rPr>
+            </w:pPr>
+            <w:r>
+              <w:rPr>
+                <w:lang w:val="en-GB"/>
+              </w:rPr>
               <w:t>Counter Period</w:t>
             </w:r>
           </w:p>
@@ -127,7 +219,15 @@
             <w:tcW w:w="5665" w:type="dxa"/>
           </w:tcPr>
           <w:p>
-            <w:r>
+            <w:pPr>
+              <w:rPr>
+                <w:lang w:val="en-GB"/>
+              </w:rPr>
+            </w:pPr>
+            <w:r>
+              <w:rPr>
+                <w:lang w:val="en-GB"/>
+              </w:rPr>
               <w:t>1000-1</w:t>
             </w:r>
           </w:p>
@@ -139,7 +239,15 @@
             <w:tcW w:w="3397" w:type="dxa"/>
           </w:tcPr>
           <w:p>
-            <w:r>
+            <w:pPr>
+              <w:rPr>
+                <w:lang w:val="en-GB"/>
+              </w:rPr>
+            </w:pPr>
+            <w:r>
+              <w:rPr>
+                <w:lang w:val="en-GB"/>
+              </w:rPr>
               <w:t>auto-reload preload</w:t>
             </w:r>
           </w:p>
@@ -151,15 +259,27 @@
           <w:p>
             <w:pPr>
               <w:spacing w:after="160" w:line="259" w:lineRule="auto"/>
+              <w:rPr>
+                <w:lang w:val="en-GB"/>
+              </w:rPr>
             </w:pPr>
             <w:r>
+              <w:rPr>
+                <w:lang w:val="en-GB"/>
+              </w:rPr>
               <w:t>Disable</w:t>
             </w:r>
           </w:p>
         </w:tc>
       </w:tr>
     </w:tbl>
-    <w:p/>
+    <w:p>
+      <w:pPr>
+        <w:rPr>
+          <w:lang w:val="en-GB"/>
+        </w:rPr>
+      </w:pPr>
+    </w:p>
     <w:p>
       <w:pPr>
         <w:pStyle w:val="NormalnyWeb"/>
@@ -170,14 +290,16 @@
           <w:color w:val="000000"/>
           <w:sz w:val="20"/>
           <w:szCs w:val="20"/>
-        </w:rPr>
-      </w:pPr>
-      <w:r>
-        <w:rPr>
-          <w:rFonts w:ascii="Consolas" w:hAnsi="Consolas"/>
-          <w:color w:val="000000"/>
-          <w:sz w:val="20"/>
-          <w:szCs w:val="20"/>
+          <w:lang w:val="en-GB"/>
+        </w:rPr>
+      </w:pPr>
+      <w:r>
+        <w:rPr>
+          <w:rFonts w:ascii="Consolas" w:hAnsi="Consolas"/>
+          <w:color w:val="000000"/>
+          <w:sz w:val="20"/>
+          <w:szCs w:val="20"/>
+          <w:lang w:val="en-GB"/>
         </w:rPr>
         <w:t>htim1.</w:t>
       </w:r>
@@ -187,6 +309,7 @@
           <w:color w:val="0000C0"/>
           <w:sz w:val="20"/>
           <w:szCs w:val="20"/>
+          <w:lang w:val="en-GB"/>
         </w:rPr>
         <w:t>Instance</w:t>
       </w:r>
@@ -196,6 +319,7 @@
           <w:color w:val="000000"/>
           <w:sz w:val="20"/>
           <w:szCs w:val="20"/>
+          <w:lang w:val="en-GB"/>
         </w:rPr>
         <w:t>-&gt;</w:t>
       </w:r>
@@ -205,6 +329,7 @@
           <w:color w:val="0000C0"/>
           <w:sz w:val="20"/>
           <w:szCs w:val="20"/>
+          <w:lang w:val="en-GB"/>
         </w:rPr>
         <w:t>CCR1</w:t>
       </w:r>
@@ -214,6 +339,7 @@
           <w:color w:val="000000"/>
           <w:sz w:val="20"/>
           <w:szCs w:val="20"/>
+          <w:lang w:val="en-GB"/>
         </w:rPr>
         <w:t xml:space="preserve"> = 75; </w:t>
       </w:r>
@@ -223,6 +349,7 @@
           <w:color w:val="3F7F5F"/>
           <w:sz w:val="20"/>
           <w:szCs w:val="20"/>
+          <w:lang w:val="en-GB"/>
         </w:rPr>
         <w:t xml:space="preserve">//middle </w:t>
       </w:r>
@@ -232,6 +359,7 @@
           <w:color w:val="3F7F5F"/>
           <w:sz w:val="20"/>
           <w:szCs w:val="20"/>
+          <w:lang w:val="en-GB"/>
         </w:rPr>
         <w:t>9</w:t>
       </w:r>
@@ -241,6 +369,7 @@
           <w:color w:val="3F7F5F"/>
           <w:sz w:val="20"/>
           <w:szCs w:val="20"/>
+          <w:lang w:val="en-GB"/>
         </w:rPr>
         <w:t>0</w:t>
       </w:r>
@@ -250,6 +379,7 @@
           <w:color w:val="3F7F5F"/>
           <w:sz w:val="20"/>
           <w:szCs w:val="20"/>
+          <w:lang w:val="en-GB"/>
         </w:rPr>
         <w:t xml:space="preserve"> degree</w:t>
       </w:r>
@@ -259,6 +389,7 @@
           <w:color w:val="3F7F5F"/>
           <w:sz w:val="20"/>
           <w:szCs w:val="20"/>
+          <w:lang w:val="en-GB"/>
         </w:rPr>
         <w:t xml:space="preserve"> </w:t>
       </w:r>
@@ -268,6 +399,7 @@
           <w:color w:val="3F7F5F"/>
           <w:sz w:val="20"/>
           <w:szCs w:val="20"/>
+          <w:lang w:val="en-GB"/>
         </w:rPr>
         <w:t>VTOL</w:t>
       </w:r>
@@ -282,6 +414,7 @@
           <w:color w:val="000000"/>
           <w:sz w:val="20"/>
           <w:szCs w:val="20"/>
+          <w:lang w:val="en-GB"/>
         </w:rPr>
       </w:pPr>
     </w:p>
@@ -295,14 +428,16 @@
           <w:color w:val="000000"/>
           <w:sz w:val="20"/>
           <w:szCs w:val="20"/>
-        </w:rPr>
-      </w:pPr>
-      <w:r>
-        <w:rPr>
-          <w:rFonts w:ascii="Consolas" w:hAnsi="Consolas"/>
-          <w:color w:val="000000"/>
-          <w:sz w:val="20"/>
-          <w:szCs w:val="20"/>
+          <w:lang w:val="en-GB"/>
+        </w:rPr>
+      </w:pPr>
+      <w:r>
+        <w:rPr>
+          <w:rFonts w:ascii="Consolas" w:hAnsi="Consolas"/>
+          <w:color w:val="000000"/>
+          <w:sz w:val="20"/>
+          <w:szCs w:val="20"/>
+          <w:lang w:val="en-GB"/>
         </w:rPr>
         <w:t>htim1.</w:t>
       </w:r>
@@ -312,6 +447,7 @@
           <w:color w:val="0000C0"/>
           <w:sz w:val="20"/>
           <w:szCs w:val="20"/>
+          <w:lang w:val="en-GB"/>
         </w:rPr>
         <w:t>Instance</w:t>
       </w:r>
@@ -321,6 +457,7 @@
           <w:color w:val="000000"/>
           <w:sz w:val="20"/>
           <w:szCs w:val="20"/>
+          <w:lang w:val="en-GB"/>
         </w:rPr>
         <w:t>-&gt;</w:t>
       </w:r>
@@ -330,6 +467,7 @@
           <w:color w:val="0000C0"/>
           <w:sz w:val="20"/>
           <w:szCs w:val="20"/>
+          <w:lang w:val="en-GB"/>
         </w:rPr>
         <w:t>CCR1</w:t>
       </w:r>
@@ -339,6 +477,7 @@
           <w:color w:val="000000"/>
           <w:sz w:val="20"/>
           <w:szCs w:val="20"/>
+          <w:lang w:val="en-GB"/>
         </w:rPr>
         <w:t xml:space="preserve"> = 125; </w:t>
       </w:r>
@@ -348,6 +487,7 @@
           <w:color w:val="3F7F5F"/>
           <w:sz w:val="20"/>
           <w:szCs w:val="20"/>
+          <w:lang w:val="en-GB"/>
         </w:rPr>
         <w:t>//</w:t>
       </w:r>
@@ -357,6 +497,7 @@
           <w:color w:val="3F7F5F"/>
           <w:sz w:val="20"/>
           <w:szCs w:val="20"/>
+          <w:lang w:val="en-GB"/>
         </w:rPr>
         <w:t>max</w:t>
       </w:r>
@@ -366,6 +507,7 @@
           <w:color w:val="3F7F5F"/>
           <w:sz w:val="20"/>
           <w:szCs w:val="20"/>
+          <w:lang w:val="en-GB"/>
         </w:rPr>
         <w:t xml:space="preserve"> 180 degree </w:t>
       </w:r>
@@ -375,6 +517,7 @@
           <w:color w:val="3F7F5F"/>
           <w:sz w:val="20"/>
           <w:szCs w:val="20"/>
+          <w:lang w:val="en-GB"/>
         </w:rPr>
         <w:t>C</w:t>
       </w:r>
@@ -384,16 +527,24 @@
           <w:color w:val="3F7F5F"/>
           <w:sz w:val="20"/>
           <w:szCs w:val="20"/>
+          <w:lang w:val="en-GB"/>
         </w:rPr>
         <w:t>ruise</w:t>
       </w:r>
     </w:p>
-    <w:p/>
-    <w:p>
-      <w:pPr>
-        <w:rPr>
-          <w:b/>
-          <w:bCs/>
+    <w:p>
+      <w:pPr>
+        <w:rPr>
+          <w:lang w:val="en-GB"/>
+        </w:rPr>
+      </w:pPr>
+    </w:p>
+    <w:p>
+      <w:pPr>
+        <w:rPr>
+          <w:b/>
+          <w:bCs/>
+          <w:lang w:val="en-GB"/>
         </w:rPr>
       </w:pPr>
       <w:r>
@@ -401,6 +552,7 @@
           <w:b/>
           <w:bCs/>
           <w:u w:val="single"/>
+          <w:lang w:val="en-GB"/>
         </w:rPr>
         <w:t>IMU</w:t>
       </w:r>
@@ -408,6 +560,7 @@
         <w:rPr>
           <w:b/>
           <w:bCs/>
+          <w:lang w:val="en-GB"/>
         </w:rPr>
         <w:t xml:space="preserve"> </w:t>
       </w:r>
@@ -417,18 +570,28 @@
         <w:rPr>
           <w:b/>
           <w:bCs/>
-        </w:rPr>
-      </w:pPr>
-      <w:r>
+          <w:lang w:val="en-GB"/>
+        </w:rPr>
+      </w:pPr>
+      <w:r>
+        <w:rPr>
+          <w:lang w:val="en-GB"/>
+        </w:rPr>
         <w:t>3.3V</w:t>
       </w:r>
     </w:p>
     <w:p>
+      <w:pPr>
+        <w:rPr>
+          <w:lang w:val="en-GB"/>
+        </w:rPr>
+      </w:pPr>
       <w:r>
         <w:rPr>
           <w:b/>
           <w:bCs/>
           <w:u w:val="single"/>
+          <w:lang w:val="en-GB"/>
         </w:rPr>
         <w:t xml:space="preserve">Module </w:t>
       </w:r>
@@ -437,22 +600,38 @@
           <w:b/>
           <w:bCs/>
           <w:u w:val="single"/>
+          <w:lang w:val="en-GB"/>
         </w:rPr>
         <w:t>D1</w:t>
       </w:r>
       <w:r>
+        <w:rPr>
+          <w:lang w:val="en-GB"/>
+        </w:rPr>
         <w:t xml:space="preserve"> </w:t>
       </w:r>
       <w:r>
+        <w:rPr>
+          <w:lang w:val="en-GB"/>
+        </w:rPr>
         <w:t>–</w:t>
       </w:r>
       <w:r>
+        <w:rPr>
+          <w:lang w:val="en-GB"/>
+        </w:rPr>
         <w:t xml:space="preserve"> </w:t>
       </w:r>
       <w:r>
+        <w:rPr>
+          <w:lang w:val="en-GB"/>
+        </w:rPr>
         <w:t>secondary</w:t>
       </w:r>
       <w:r>
+        <w:rPr>
+          <w:lang w:val="en-GB"/>
+        </w:rPr>
         <w:t xml:space="preserve"> </w:t>
       </w:r>
       <w:r>
@@ -460,6 +639,7 @@
           <w:b/>
           <w:bCs/>
           <w:u w:val="single"/>
+          <w:lang w:val="en-GB"/>
         </w:rPr>
         <w:t>BMI</w:t>
       </w:r>
@@ -468,6 +648,7 @@
           <w:b/>
           <w:bCs/>
           <w:u w:val="single"/>
+          <w:lang w:val="en-GB"/>
         </w:rPr>
         <w:t>-</w:t>
       </w:r>
@@ -476,6 +657,7 @@
           <w:b/>
           <w:bCs/>
           <w:u w:val="single"/>
+          <w:lang w:val="en-GB"/>
         </w:rPr>
         <w:t>160</w:t>
       </w:r>
@@ -496,7 +678,15 @@
             <w:tcW w:w="3397" w:type="dxa"/>
           </w:tcPr>
           <w:p>
-            <w:r>
+            <w:pPr>
+              <w:rPr>
+                <w:lang w:val="en-GB"/>
+              </w:rPr>
+            </w:pPr>
+            <w:r>
+              <w:rPr>
+                <w:lang w:val="en-GB"/>
+              </w:rPr>
               <w:t>Gyro</w:t>
             </w:r>
           </w:p>
@@ -506,16 +696,33 @@
             <w:tcW w:w="5665" w:type="dxa"/>
           </w:tcPr>
           <w:p>
-            <w:r>
+            <w:pPr>
+              <w:rPr>
+                <w:lang w:val="en-GB"/>
+              </w:rPr>
+            </w:pPr>
+            <w:r>
+              <w:rPr>
+                <w:lang w:val="en-GB"/>
+              </w:rPr>
               <w:t>16</w:t>
             </w:r>
             <w:r>
+              <w:rPr>
+                <w:lang w:val="en-GB"/>
+              </w:rPr>
               <w:t>00</w:t>
             </w:r>
             <w:r>
+              <w:rPr>
+                <w:lang w:val="en-GB"/>
+              </w:rPr>
               <w:t xml:space="preserve"> </w:t>
             </w:r>
             <w:r>
+              <w:rPr>
+                <w:lang w:val="en-GB"/>
+              </w:rPr>
               <w:t>Hz</w:t>
             </w:r>
           </w:p>
@@ -527,7 +734,15 @@
             <w:tcW w:w="3397" w:type="dxa"/>
           </w:tcPr>
           <w:p>
-            <w:r>
+            <w:pPr>
+              <w:rPr>
+                <w:lang w:val="en-GB"/>
+              </w:rPr>
+            </w:pPr>
+            <w:r>
+              <w:rPr>
+                <w:lang w:val="en-GB"/>
+              </w:rPr>
               <w:t>Accel</w:t>
             </w:r>
           </w:p>
@@ -537,29 +752,58 @@
             <w:tcW w:w="5665" w:type="dxa"/>
           </w:tcPr>
           <w:p>
-            <w:r>
+            <w:pPr>
+              <w:rPr>
+                <w:lang w:val="en-GB"/>
+              </w:rPr>
+            </w:pPr>
+            <w:r>
+              <w:rPr>
+                <w:lang w:val="en-GB"/>
+              </w:rPr>
               <w:t>16</w:t>
             </w:r>
             <w:r>
+              <w:rPr>
+                <w:lang w:val="en-GB"/>
+              </w:rPr>
               <w:t>00</w:t>
             </w:r>
             <w:r>
+              <w:rPr>
+                <w:lang w:val="en-GB"/>
+              </w:rPr>
               <w:t xml:space="preserve"> </w:t>
             </w:r>
             <w:r>
+              <w:rPr>
+                <w:lang w:val="en-GB"/>
+              </w:rPr>
               <w:t>Hz</w:t>
             </w:r>
           </w:p>
         </w:tc>
       </w:tr>
     </w:tbl>
-    <w:p/>
-    <w:p>
+    <w:p>
+      <w:pPr>
+        <w:rPr>
+          <w:lang w:val="en-GB"/>
+        </w:rPr>
+      </w:pPr>
+    </w:p>
+    <w:p>
+      <w:pPr>
+        <w:rPr>
+          <w:lang w:val="en-GB"/>
+        </w:rPr>
+      </w:pPr>
       <w:r>
         <w:rPr>
           <w:b/>
           <w:bCs/>
           <w:u w:val="single"/>
+          <w:lang w:val="en-GB"/>
         </w:rPr>
         <w:t xml:space="preserve">Module </w:t>
       </w:r>
@@ -568,22 +812,38 @@
           <w:b/>
           <w:bCs/>
           <w:u w:val="single"/>
+          <w:lang w:val="en-GB"/>
         </w:rPr>
         <w:t>D2</w:t>
       </w:r>
       <w:r>
+        <w:rPr>
+          <w:lang w:val="en-GB"/>
+        </w:rPr>
         <w:t xml:space="preserve"> </w:t>
       </w:r>
       <w:r>
+        <w:rPr>
+          <w:lang w:val="en-GB"/>
+        </w:rPr>
         <w:t>–</w:t>
       </w:r>
       <w:r>
+        <w:rPr>
+          <w:lang w:val="en-GB"/>
+        </w:rPr>
         <w:t xml:space="preserve"> </w:t>
       </w:r>
       <w:r>
+        <w:rPr>
+          <w:lang w:val="en-GB"/>
+        </w:rPr>
         <w:t>main</w:t>
       </w:r>
       <w:r>
+        <w:rPr>
+          <w:lang w:val="en-GB"/>
+        </w:rPr>
         <w:t xml:space="preserve"> </w:t>
       </w:r>
       <w:r>
@@ -591,6 +851,7 @@
           <w:b/>
           <w:bCs/>
           <w:u w:val="single"/>
+          <w:lang w:val="en-GB"/>
         </w:rPr>
         <w:t>BMI</w:t>
       </w:r>
@@ -599,6 +860,7 @@
           <w:b/>
           <w:bCs/>
           <w:u w:val="single"/>
+          <w:lang w:val="en-GB"/>
         </w:rPr>
         <w:t>-</w:t>
       </w:r>
@@ -607,10 +869,14 @@
           <w:b/>
           <w:bCs/>
           <w:u w:val="single"/>
+          <w:lang w:val="en-GB"/>
         </w:rPr>
         <w:t>160</w:t>
       </w:r>
       <w:r>
+        <w:rPr>
+          <w:lang w:val="en-GB"/>
+        </w:rPr>
         <w:t xml:space="preserve"> + </w:t>
       </w:r>
       <w:r>
@@ -618,6 +884,7 @@
           <w:b/>
           <w:bCs/>
           <w:u w:val="single"/>
+          <w:lang w:val="en-GB"/>
         </w:rPr>
         <w:t>BMM</w:t>
       </w:r>
@@ -626,6 +893,7 @@
           <w:b/>
           <w:bCs/>
           <w:u w:val="single"/>
+          <w:lang w:val="en-GB"/>
         </w:rPr>
         <w:t>-</w:t>
       </w:r>
@@ -634,6 +902,7 @@
           <w:b/>
           <w:bCs/>
           <w:u w:val="single"/>
+          <w:lang w:val="en-GB"/>
         </w:rPr>
         <w:t>150</w:t>
       </w:r>
@@ -654,7 +923,15 @@
             <w:tcW w:w="3397" w:type="dxa"/>
           </w:tcPr>
           <w:p>
-            <w:r>
+            <w:pPr>
+              <w:rPr>
+                <w:lang w:val="en-GB"/>
+              </w:rPr>
+            </w:pPr>
+            <w:r>
+              <w:rPr>
+                <w:lang w:val="en-GB"/>
+              </w:rPr>
               <w:t>Gyro</w:t>
             </w:r>
           </w:p>
@@ -664,16 +941,33 @@
             <w:tcW w:w="5665" w:type="dxa"/>
           </w:tcPr>
           <w:p>
-            <w:r>
+            <w:pPr>
+              <w:rPr>
+                <w:lang w:val="en-GB"/>
+              </w:rPr>
+            </w:pPr>
+            <w:r>
+              <w:rPr>
+                <w:lang w:val="en-GB"/>
+              </w:rPr>
               <w:t>8</w:t>
             </w:r>
             <w:r>
+              <w:rPr>
+                <w:lang w:val="en-GB"/>
+              </w:rPr>
               <w:t>00</w:t>
             </w:r>
             <w:r>
+              <w:rPr>
+                <w:lang w:val="en-GB"/>
+              </w:rPr>
               <w:t xml:space="preserve"> </w:t>
             </w:r>
             <w:r>
+              <w:rPr>
+                <w:lang w:val="en-GB"/>
+              </w:rPr>
               <w:t>Hz</w:t>
             </w:r>
           </w:p>
@@ -685,7 +979,15 @@
             <w:tcW w:w="3397" w:type="dxa"/>
           </w:tcPr>
           <w:p>
-            <w:r>
+            <w:pPr>
+              <w:rPr>
+                <w:lang w:val="en-GB"/>
+              </w:rPr>
+            </w:pPr>
+            <w:r>
+              <w:rPr>
+                <w:lang w:val="en-GB"/>
+              </w:rPr>
               <w:t>Accel</w:t>
             </w:r>
           </w:p>
@@ -695,16 +997,33 @@
             <w:tcW w:w="5665" w:type="dxa"/>
           </w:tcPr>
           <w:p>
-            <w:r>
+            <w:pPr>
+              <w:rPr>
+                <w:lang w:val="en-GB"/>
+              </w:rPr>
+            </w:pPr>
+            <w:r>
+              <w:rPr>
+                <w:lang w:val="en-GB"/>
+              </w:rPr>
               <w:t>8</w:t>
             </w:r>
             <w:r>
+              <w:rPr>
+                <w:lang w:val="en-GB"/>
+              </w:rPr>
               <w:t>00</w:t>
             </w:r>
             <w:r>
+              <w:rPr>
+                <w:lang w:val="en-GB"/>
+              </w:rPr>
               <w:t xml:space="preserve"> </w:t>
             </w:r>
             <w:r>
+              <w:rPr>
+                <w:lang w:val="en-GB"/>
+              </w:rPr>
               <w:t>Hz</w:t>
             </w:r>
           </w:p>
@@ -716,7 +1035,15 @@
             <w:tcW w:w="3397" w:type="dxa"/>
           </w:tcPr>
           <w:p>
-            <w:r>
+            <w:pPr>
+              <w:rPr>
+                <w:lang w:val="en-GB"/>
+              </w:rPr>
+            </w:pPr>
+            <w:r>
+              <w:rPr>
+                <w:lang w:val="en-GB"/>
+              </w:rPr>
               <w:t>Magnet</w:t>
             </w:r>
           </w:p>
@@ -726,29 +1053,58 @@
             <w:tcW w:w="5665" w:type="dxa"/>
           </w:tcPr>
           <w:p>
-            <w:r>
+            <w:pPr>
+              <w:rPr>
+                <w:lang w:val="en-GB"/>
+              </w:rPr>
+            </w:pPr>
+            <w:r>
+              <w:rPr>
+                <w:lang w:val="en-GB"/>
+              </w:rPr>
               <w:t>4</w:t>
             </w:r>
             <w:r>
+              <w:rPr>
+                <w:lang w:val="en-GB"/>
+              </w:rPr>
               <w:t>00</w:t>
             </w:r>
             <w:r>
+              <w:rPr>
+                <w:lang w:val="en-GB"/>
+              </w:rPr>
               <w:t xml:space="preserve"> </w:t>
             </w:r>
             <w:r>
+              <w:rPr>
+                <w:lang w:val="en-GB"/>
+              </w:rPr>
               <w:t>Hz</w:t>
             </w:r>
           </w:p>
         </w:tc>
       </w:tr>
     </w:tbl>
-    <w:p/>
-    <w:p>
+    <w:p>
+      <w:pPr>
+        <w:rPr>
+          <w:lang w:val="en-GB"/>
+        </w:rPr>
+      </w:pPr>
+    </w:p>
+    <w:p>
+      <w:pPr>
+        <w:rPr>
+          <w:lang w:val="en-GB"/>
+        </w:rPr>
+      </w:pPr>
       <w:r>
         <w:rPr>
           <w:b/>
           <w:bCs/>
           <w:u w:val="single"/>
+          <w:lang w:val="en-GB"/>
         </w:rPr>
         <w:t>BMP</w:t>
       </w:r>
@@ -757,6 +1113,7 @@
           <w:b/>
           <w:bCs/>
           <w:u w:val="single"/>
+          <w:lang w:val="en-GB"/>
         </w:rPr>
         <w:t>-</w:t>
       </w:r>
@@ -765,36 +1122,66 @@
           <w:b/>
           <w:bCs/>
           <w:u w:val="single"/>
+          <w:lang w:val="en-GB"/>
         </w:rPr>
         <w:t>280</w:t>
       </w:r>
       <w:r>
-        <w:t xml:space="preserve"> – pressuer</w:t>
-      </w:r>
-      <w:r>
+        <w:rPr>
+          <w:lang w:val="en-GB"/>
+        </w:rPr>
+        <w:t xml:space="preserve"> – pressur</w:t>
+      </w:r>
+      <w:r>
+        <w:rPr>
+          <w:lang w:val="en-GB"/>
+        </w:rPr>
         <w:t>e</w:t>
       </w:r>
       <w:r>
+        <w:rPr>
+          <w:lang w:val="en-GB"/>
+        </w:rPr>
         <w:t xml:space="preserve"> + </w:t>
       </w:r>
       <w:r>
+        <w:rPr>
+          <w:lang w:val="en-GB"/>
+        </w:rPr>
         <w:t>temperatur</w:t>
       </w:r>
       <w:r>
+        <w:rPr>
+          <w:lang w:val="en-GB"/>
+        </w:rPr>
         <w:t>e</w:t>
       </w:r>
     </w:p>
     <w:p>
-      <w:r>
+      <w:pPr>
+        <w:rPr>
+          <w:lang w:val="en-GB"/>
+        </w:rPr>
+      </w:pPr>
+      <w:r>
+        <w:rPr>
+          <w:lang w:val="en-GB"/>
+        </w:rPr>
         <w:t>3.3V</w:t>
       </w:r>
     </w:p>
     <w:p>
+      <w:pPr>
+        <w:rPr>
+          <w:lang w:val="en-GB"/>
+        </w:rPr>
+      </w:pPr>
       <w:r>
         <w:rPr>
           <w:b/>
           <w:bCs/>
           <w:u w:val="single"/>
+          <w:lang w:val="en-GB"/>
         </w:rPr>
         <w:t>GPS</w:t>
       </w:r>
@@ -802,19 +1189,20 @@
         <w:rPr>
           <w:b/>
           <w:bCs/>
+          <w:lang w:val="en-GB"/>
         </w:rPr>
         <w:t xml:space="preserve"> </w:t>
       </w:r>
       <w:r>
-        <w:t>u-blox Neo</w:t>
-      </w:r>
-      <w:r>
-        <w:t>-</w:t>
-      </w:r>
-      <w:r>
-        <w:t>7M</w:t>
-      </w:r>
-      <w:r>
+        <w:rPr>
+          <w:lang w:val="en-GB"/>
+        </w:rPr>
+        <w:t>u-blox Neo-7M</w:t>
+      </w:r>
+      <w:r>
+        <w:rPr>
+          <w:lang w:val="en-GB"/>
+        </w:rPr>
         <w:t xml:space="preserve"> </w:t>
       </w:r>
     </w:p>
@@ -823,9 +1211,13 @@
         <w:rPr>
           <w:b/>
           <w:bCs/>
-        </w:rPr>
-      </w:pPr>
-      <w:r>
+          <w:lang w:val="en-GB"/>
+        </w:rPr>
+      </w:pPr>
+      <w:r>
+        <w:rPr>
+          <w:lang w:val="en-GB"/>
+        </w:rPr>
         <w:t>3.3V</w:t>
       </w:r>
     </w:p>
@@ -845,10 +1237,21 @@
             <w:tcW w:w="3397" w:type="dxa"/>
           </w:tcPr>
           <w:p>
-            <w:r>
+            <w:pPr>
+              <w:rPr>
+                <w:lang w:val="en-GB"/>
+              </w:rPr>
+            </w:pPr>
+            <w:r>
+              <w:rPr>
+                <w:lang w:val="en-GB"/>
+              </w:rPr>
               <w:t>Pulse</w:t>
             </w:r>
             <w:r>
+              <w:rPr>
+                <w:lang w:val="en-GB"/>
+              </w:rPr>
               <w:t xml:space="preserve"> PPS</w:t>
             </w:r>
           </w:p>
@@ -858,26 +1261,52 @@
             <w:tcW w:w="5665" w:type="dxa"/>
           </w:tcPr>
           <w:p>
-            <w:r>
+            <w:pPr>
+              <w:rPr>
+                <w:lang w:val="en-GB"/>
+              </w:rPr>
+            </w:pPr>
+            <w:r>
+              <w:rPr>
+                <w:lang w:val="en-GB"/>
+              </w:rPr>
               <w:t>1</w:t>
             </w:r>
             <w:r>
+              <w:rPr>
+                <w:lang w:val="en-GB"/>
+              </w:rPr>
               <w:t xml:space="preserve"> </w:t>
             </w:r>
             <w:r>
+              <w:rPr>
+                <w:lang w:val="en-GB"/>
+              </w:rPr>
               <w:t>Hz</w:t>
             </w:r>
           </w:p>
         </w:tc>
       </w:tr>
     </w:tbl>
-    <w:p/>
-    <w:p>
+    <w:p>
+      <w:pPr>
+        <w:rPr>
+          <w:lang w:val="en-GB"/>
+        </w:rPr>
+      </w:pPr>
+    </w:p>
+    <w:p>
+      <w:pPr>
+        <w:rPr>
+          <w:lang w:val="en-GB"/>
+        </w:rPr>
+      </w:pPr>
       <w:r>
         <w:rPr>
           <w:b/>
           <w:bCs/>
           <w:u w:val="single"/>
+          <w:lang w:val="en-GB"/>
         </w:rPr>
         <w:t>Buzzer</w:t>
       </w:r>
@@ -885,6 +1314,7 @@
         <w:rPr>
           <w:b/>
           <w:bCs/>
+          <w:lang w:val="en-GB"/>
         </w:rPr>
         <w:t xml:space="preserve"> 5V 5</w:t>
       </w:r>
@@ -892,6 +1322,7 @@
         <w:rPr>
           <w:b/>
           <w:bCs/>
+          <w:lang w:val="en-GB"/>
         </w:rPr>
         <w:t xml:space="preserve"> </w:t>
       </w:r>
@@ -899,6 +1330,7 @@
         <w:rPr>
           <w:b/>
           <w:bCs/>
+          <w:lang w:val="en-GB"/>
         </w:rPr>
         <w:t>kHz</w:t>
       </w:r>
@@ -906,10 +1338,14 @@
         <w:rPr>
           <w:b/>
           <w:bCs/>
+          <w:lang w:val="en-GB"/>
         </w:rPr>
         <w:t xml:space="preserve"> </w:t>
       </w:r>
       <w:r>
+        <w:rPr>
+          <w:lang w:val="en-GB"/>
+        </w:rPr>
         <w:t>– set 4 kHz</w:t>
       </w:r>
     </w:p>
@@ -918,6 +1354,7 @@
         <w:rPr>
           <w:b/>
           <w:bCs/>
+          <w:lang w:val="en-GB"/>
         </w:rPr>
       </w:pPr>
       <w:r>
@@ -925,6 +1362,7 @@
           <w:b/>
           <w:bCs/>
           <w:u w:val="single"/>
+          <w:lang w:val="en-GB"/>
         </w:rPr>
         <w:t>Ultrasonic</w:t>
       </w:r>
@@ -932,6 +1370,7 @@
         <w:rPr>
           <w:b/>
           <w:bCs/>
+          <w:lang w:val="en-GB"/>
         </w:rPr>
         <w:t xml:space="preserve"> 5V</w:t>
       </w:r>
@@ -939,6 +1378,7 @@
         <w:rPr>
           <w:b/>
           <w:bCs/>
+          <w:lang w:val="en-GB"/>
         </w:rPr>
         <w:t xml:space="preserve"> URM13</w:t>
       </w:r>
@@ -946,39 +1386,77 @@
         <w:rPr>
           <w:b/>
           <w:bCs/>
+          <w:lang w:val="en-GB"/>
         </w:rPr>
         <w:t xml:space="preserve"> </w:t>
       </w:r>
       <w:r>
+        <w:rPr>
+          <w:lang w:val="en-GB"/>
+        </w:rPr>
         <w:t xml:space="preserve">range </w:t>
       </w:r>
       <w:r>
+        <w:rPr>
+          <w:lang w:val="en-GB"/>
+        </w:rPr>
         <w:t>40</w:t>
       </w:r>
       <w:r>
+        <w:rPr>
+          <w:lang w:val="en-GB"/>
+        </w:rPr>
         <w:t xml:space="preserve"> – </w:t>
       </w:r>
       <w:r>
+        <w:rPr>
+          <w:lang w:val="en-GB"/>
+        </w:rPr>
         <w:t>900</w:t>
       </w:r>
       <w:r>
+        <w:rPr>
+          <w:lang w:val="en-GB"/>
+        </w:rPr>
         <w:t xml:space="preserve"> </w:t>
       </w:r>
       <w:r>
+        <w:rPr>
+          <w:lang w:val="en-GB"/>
+        </w:rPr>
         <w:t>cm</w:t>
       </w:r>
       <w:r>
+        <w:rPr>
+          <w:lang w:val="en-GB"/>
+        </w:rPr>
         <w:t xml:space="preserve">, </w:t>
       </w:r>
       <w:r>
-        <w:t>10Hz</w:t>
-      </w:r>
-    </w:p>
-    <w:p>
-      <w:pPr>
-        <w:rPr>
-          <w:b/>
-          <w:bCs/>
+        <w:rPr>
+          <w:lang w:val="en-GB"/>
+        </w:rPr>
+        <w:t>10</w:t>
+      </w:r>
+      <w:r>
+        <w:rPr>
+          <w:lang w:val="en-GB"/>
+        </w:rPr>
+        <w:t xml:space="preserve"> </w:t>
+      </w:r>
+      <w:r>
+        <w:rPr>
+          <w:lang w:val="en-GB"/>
+        </w:rPr>
+        <w:t>Hz</w:t>
+      </w:r>
+    </w:p>
+    <w:p>
+      <w:pPr>
+        <w:rPr>
+          <w:b/>
+          <w:bCs/>
+          <w:lang w:val="en-GB"/>
         </w:rPr>
       </w:pPr>
       <w:r>
@@ -986,6 +1464,7 @@
           <w:b/>
           <w:bCs/>
           <w:u w:val="single"/>
+          <w:lang w:val="en-GB"/>
         </w:rPr>
         <w:t>Red Laser</w:t>
       </w:r>
@@ -993,6 +1472,7 @@
         <w:rPr>
           <w:b/>
           <w:bCs/>
+          <w:lang w:val="en-GB"/>
         </w:rPr>
         <w:t xml:space="preserve"> 5V</w:t>
       </w:r>
@@ -1000,16 +1480,26 @@
         <w:rPr>
           <w:b/>
           <w:bCs/>
+          <w:lang w:val="en-GB"/>
         </w:rPr>
         <w:t xml:space="preserve"> </w:t>
       </w:r>
       <w:r>
+        <w:rPr>
+          <w:lang w:val="en-GB"/>
+        </w:rPr>
         <w:t xml:space="preserve">– bottom deck with </w:t>
       </w:r>
       <w:r>
+        <w:rPr>
+          <w:lang w:val="en-GB"/>
+        </w:rPr>
         <w:t>u</w:t>
       </w:r>
       <w:r>
+        <w:rPr>
+          <w:lang w:val="en-GB"/>
+        </w:rPr>
         <w:t>ltrasonic and buzzer</w:t>
       </w:r>
     </w:p>
@@ -1018,6 +1508,7 @@
         <w:rPr>
           <w:b/>
           <w:bCs/>
+          <w:lang w:val="en-GB"/>
         </w:rPr>
       </w:pPr>
       <w:r>
@@ -1025,6 +1516,7 @@
           <w:b/>
           <w:bCs/>
           <w:u w:val="single"/>
+          <w:lang w:val="en-GB"/>
         </w:rPr>
         <w:t>LIPO</w:t>
       </w:r>
@@ -1045,7 +1537,15 @@
             <w:tcW w:w="3397" w:type="dxa"/>
           </w:tcPr>
           <w:p>
-            <w:r>
+            <w:pPr>
+              <w:rPr>
+                <w:lang w:val="en-GB"/>
+              </w:rPr>
+            </w:pPr>
+            <w:r>
+              <w:rPr>
+                <w:lang w:val="en-GB"/>
+              </w:rPr>
               <w:t>GPS</w:t>
             </w:r>
           </w:p>
@@ -1055,7 +1555,15 @@
             <w:tcW w:w="5665" w:type="dxa"/>
           </w:tcPr>
           <w:p>
-            <w:r>
+            <w:pPr>
+              <w:rPr>
+                <w:lang w:val="en-GB"/>
+              </w:rPr>
+            </w:pPr>
+            <w:r>
+              <w:rPr>
+                <w:lang w:val="en-GB"/>
+              </w:rPr>
               <w:t>1S -   3.6V - 2650mAh - 50g</w:t>
             </w:r>
           </w:p>
@@ -1067,10 +1575,21 @@
             <w:tcW w:w="3397" w:type="dxa"/>
           </w:tcPr>
           <w:p>
-            <w:r>
+            <w:pPr>
+              <w:rPr>
+                <w:lang w:val="en-GB"/>
+              </w:rPr>
+            </w:pPr>
+            <w:r>
+              <w:rPr>
+                <w:lang w:val="en-GB"/>
+              </w:rPr>
               <w:t xml:space="preserve">1x </w:t>
             </w:r>
             <w:r>
+              <w:rPr>
+                <w:lang w:val="en-GB"/>
+              </w:rPr>
               <w:t>Serwo</w:t>
             </w:r>
           </w:p>
@@ -1080,8 +1599,58 @@
             <w:tcW w:w="5665" w:type="dxa"/>
           </w:tcPr>
           <w:p>
-            <w:r>
-              <w:t>2S -   7.4V - 2650mAh - 90g - XT60 - Turnigy</w:t>
+            <w:pPr>
+              <w:rPr>
+                <w:lang w:val="en-GB"/>
+              </w:rPr>
+            </w:pPr>
+            <w:r>
+              <w:rPr>
+                <w:lang w:val="en-GB"/>
+              </w:rPr>
+              <w:t xml:space="preserve">2S -   7.4V - </w:t>
+            </w:r>
+            <w:r>
+              <w:rPr>
+                <w:lang w:val="en-GB"/>
+              </w:rPr>
+              <w:t>3700</w:t>
+            </w:r>
+            <w:r>
+              <w:rPr>
+                <w:lang w:val="en-GB"/>
+              </w:rPr>
+              <w:t xml:space="preserve">mAh </w:t>
+            </w:r>
+            <w:r>
+              <w:rPr>
+                <w:lang w:val="en-GB"/>
+              </w:rPr>
+              <w:t>–</w:t>
+            </w:r>
+            <w:r>
+              <w:rPr>
+                <w:lang w:val="en-GB"/>
+              </w:rPr>
+              <w:t xml:space="preserve"> </w:t>
+            </w:r>
+            <w:r>
+              <w:rPr>
+                <w:lang w:val="en-GB"/>
+              </w:rPr>
+              <w:t>165</w:t>
+            </w:r>
+            <w:r>
+              <w:rPr>
+                <w:lang w:val="en-GB"/>
+              </w:rPr>
+              <w:t xml:space="preserve">g - XT60 - </w:t>
+            </w:r>
+            <w:r>
+              <w:rPr>
+                <w:lang w:val="en-GB"/>
+              </w:rPr>
+              <w:t>ZOP</w:t>
             </w:r>
           </w:p>
         </w:tc>
@@ -1092,10 +1661,21 @@
             <w:tcW w:w="3397" w:type="dxa"/>
           </w:tcPr>
           <w:p>
-            <w:r>
+            <w:pPr>
+              <w:rPr>
+                <w:lang w:val="en-GB"/>
+              </w:rPr>
+            </w:pPr>
+            <w:r>
+              <w:rPr>
+                <w:lang w:val="en-GB"/>
+              </w:rPr>
               <w:t>6</w:t>
             </w:r>
             <w:r>
+              <w:rPr>
+                <w:lang w:val="en-GB"/>
+              </w:rPr>
               <w:t>x Rotor Tarot 2814/700KV</w:t>
             </w:r>
           </w:p>
@@ -1105,12 +1685,28 @@
             <w:tcW w:w="5665" w:type="dxa"/>
           </w:tcPr>
           <w:p>
-            <w:r>
+            <w:pPr>
+              <w:rPr>
+                <w:lang w:val="en-GB"/>
+              </w:rPr>
+            </w:pPr>
+            <w:r>
+              <w:rPr>
+                <w:lang w:val="en-GB"/>
+              </w:rPr>
               <w:t>6S - 22.2V - XT60</w:t>
             </w:r>
           </w:p>
           <w:p>
-            <w:r>
+            <w:pPr>
+              <w:rPr>
+                <w:lang w:val="en-GB"/>
+              </w:rPr>
+            </w:pPr>
+            <w:r>
+              <w:rPr>
+                <w:lang w:val="en-GB"/>
+              </w:rPr>
               <w:t>6000mAh - 65C - 830g – ZOP</w:t>
             </w:r>
           </w:p>
@@ -1122,7 +1718,15 @@
             <w:tcW w:w="3397" w:type="dxa"/>
           </w:tcPr>
           <w:p>
-            <w:r>
+            <w:pPr>
+              <w:rPr>
+                <w:lang w:val="en-GB"/>
+              </w:rPr>
+            </w:pPr>
+            <w:r>
+              <w:rPr>
+                <w:lang w:val="en-GB"/>
+              </w:rPr>
               <w:t>2x JP 70EDF</w:t>
             </w:r>
           </w:p>
@@ -1132,21 +1736,46 @@
             <w:tcW w:w="5665" w:type="dxa"/>
           </w:tcPr>
           <w:p>
-            <w:r>
+            <w:pPr>
+              <w:rPr>
+                <w:lang w:val="en-GB"/>
+              </w:rPr>
+            </w:pPr>
+            <w:r>
+              <w:rPr>
+                <w:lang w:val="en-GB"/>
+              </w:rPr>
               <w:t>6S</w:t>
             </w:r>
             <w:r>
+              <w:rPr>
+                <w:lang w:val="en-GB"/>
+              </w:rPr>
               <w:t xml:space="preserve"> - 22.2V - XT60</w:t>
             </w:r>
           </w:p>
           <w:p>
-            <w:r>
+            <w:pPr>
+              <w:rPr>
+                <w:lang w:val="en-GB"/>
+              </w:rPr>
+            </w:pPr>
+            <w:r>
+              <w:rPr>
+                <w:lang w:val="en-GB"/>
+              </w:rPr>
               <w:t>6000mAh - 65C - 8</w:t>
             </w:r>
             <w:r>
+              <w:rPr>
+                <w:lang w:val="en-GB"/>
+              </w:rPr>
               <w:t>30</w:t>
             </w:r>
             <w:r>
+              <w:rPr>
+                <w:lang w:val="en-GB"/>
+              </w:rPr>
               <w:t>g – ZOP</w:t>
             </w:r>
           </w:p>
@@ -1158,6 +1787,7 @@
         <w:rPr>
           <w:b/>
           <w:bCs/>
+          <w:lang w:val="en-GB"/>
         </w:rPr>
       </w:pPr>
       <w:r>
@@ -1165,22 +1795,40 @@
           <w:b/>
           <w:bCs/>
           <w:u w:val="single"/>
+          <w:lang w:val="en-GB"/>
         </w:rPr>
         <w:lastRenderedPageBreak/>
         <w:t>Motors</w:t>
       </w:r>
     </w:p>
     <w:p>
-      <w:r>
+      <w:pPr>
+        <w:rPr>
+          <w:lang w:val="en-GB"/>
+        </w:rPr>
+      </w:pPr>
+      <w:r>
+        <w:rPr>
+          <w:lang w:val="en-GB"/>
+        </w:rPr>
         <w:t>3-</w:t>
       </w:r>
       <w:r>
+        <w:rPr>
+          <w:lang w:val="en-GB"/>
+        </w:rPr>
         <w:t>phase</w:t>
       </w:r>
       <w:r>
+        <w:rPr>
+          <w:lang w:val="en-GB"/>
+        </w:rPr>
         <w:t xml:space="preserve"> 12-</w:t>
       </w:r>
       <w:r>
+        <w:rPr>
+          <w:lang w:val="en-GB"/>
+        </w:rPr>
         <w:t>poles</w:t>
       </w:r>
     </w:p>
@@ -1190,12 +1838,14 @@
         <w:rPr>
           <w:b/>
           <w:bCs/>
-        </w:rPr>
-      </w:pPr>
-      <w:r>
-        <w:rPr>
-          <w:b/>
-          <w:bCs/>
+          <w:lang w:val="en-GB"/>
+        </w:rPr>
+      </w:pPr>
+      <w:r>
+        <w:rPr>
+          <w:b/>
+          <w:bCs/>
+          <w:lang w:val="en-GB"/>
         </w:rPr>
         <w:t>CW</w:t>
       </w:r>
@@ -1203,6 +1853,7 @@
         <w:rPr>
           <w:b/>
           <w:bCs/>
+          <w:lang w:val="en-GB"/>
         </w:rPr>
         <w:tab/>
       </w:r>
@@ -1210,6 +1861,7 @@
         <w:rPr>
           <w:b/>
           <w:bCs/>
+          <w:lang w:val="en-GB"/>
         </w:rPr>
         <w:tab/>
       </w:r>
@@ -1217,6 +1869,7 @@
         <w:rPr>
           <w:b/>
           <w:bCs/>
+          <w:lang w:val="en-GB"/>
         </w:rPr>
         <w:tab/>
       </w:r>
@@ -1224,6 +1877,7 @@
         <w:rPr>
           <w:b/>
           <w:bCs/>
+          <w:lang w:val="en-GB"/>
         </w:rPr>
         <w:tab/>
       </w:r>
@@ -1231,6 +1885,7 @@
         <w:rPr>
           <w:b/>
           <w:bCs/>
+          <w:lang w:val="en-GB"/>
         </w:rPr>
         <w:tab/>
       </w:r>
@@ -1238,6 +1893,7 @@
         <w:rPr>
           <w:b/>
           <w:bCs/>
+          <w:lang w:val="en-GB"/>
         </w:rPr>
         <w:t>C</w:t>
       </w:r>
@@ -1245,6 +1901,7 @@
         <w:rPr>
           <w:b/>
           <w:bCs/>
+          <w:lang w:val="en-GB"/>
         </w:rPr>
         <w:t>C</w:t>
       </w:r>
@@ -1252,6 +1909,7 @@
         <w:rPr>
           <w:b/>
           <w:bCs/>
+          <w:lang w:val="en-GB"/>
         </w:rPr>
         <w:t>W</w:t>
       </w:r>
@@ -1262,12 +1920,14 @@
         <w:rPr>
           <w:b/>
           <w:bCs/>
-        </w:rPr>
-      </w:pPr>
-      <w:r>
-        <w:rPr>
-          <w:b/>
-          <w:bCs/>
+          <w:lang w:val="en-GB"/>
+        </w:rPr>
+      </w:pPr>
+      <w:r>
+        <w:rPr>
+          <w:b/>
+          <w:bCs/>
+          <w:lang w:val="en-GB"/>
         </w:rPr>
         <w:t>(</w:t>
       </w:r>
@@ -1275,6 +1935,7 @@
         <w:rPr>
           <w:b/>
           <w:bCs/>
+          <w:lang w:val="en-GB"/>
         </w:rPr>
         <w:t>2x</w:t>
       </w:r>
@@ -1282,6 +1943,7 @@
         <w:rPr>
           <w:b/>
           <w:bCs/>
+          <w:lang w:val="en-GB"/>
         </w:rPr>
         <w:t>CW</w:t>
       </w:r>
@@ -1289,6 +1951,7 @@
         <w:rPr>
           <w:b/>
           <w:bCs/>
+          <w:lang w:val="en-GB"/>
         </w:rPr>
         <w:t>)</w:t>
       </w:r>
@@ -1296,6 +1959,7 @@
         <w:rPr>
           <w:b/>
           <w:bCs/>
+          <w:lang w:val="en-GB"/>
         </w:rPr>
         <w:tab/>
       </w:r>
@@ -1303,6 +1967,7 @@
         <w:rPr>
           <w:b/>
           <w:bCs/>
+          <w:lang w:val="en-GB"/>
         </w:rPr>
         <w:tab/>
       </w:r>
@@ -1310,6 +1975,7 @@
         <w:rPr>
           <w:b/>
           <w:bCs/>
+          <w:lang w:val="en-GB"/>
         </w:rPr>
         <w:tab/>
       </w:r>
@@ -1317,6 +1983,7 @@
         <w:rPr>
           <w:b/>
           <w:bCs/>
+          <w:lang w:val="en-GB"/>
         </w:rPr>
         <w:t>[</w:t>
       </w:r>
@@ -1324,6 +1991,7 @@
         <w:rPr>
           <w:b/>
           <w:bCs/>
+          <w:lang w:val="en-GB"/>
         </w:rPr>
         <w:t>CW</w:t>
       </w:r>
@@ -1331,6 +1999,7 @@
         <w:rPr>
           <w:b/>
           <w:bCs/>
+          <w:lang w:val="en-GB"/>
         </w:rPr>
         <w:tab/>
       </w:r>
@@ -1338,6 +2007,7 @@
         <w:rPr>
           <w:b/>
           <w:bCs/>
+          <w:lang w:val="en-GB"/>
         </w:rPr>
         <w:tab/>
       </w:r>
@@ -1345,6 +2015,7 @@
         <w:rPr>
           <w:b/>
           <w:bCs/>
+          <w:lang w:val="en-GB"/>
         </w:rPr>
         <w:t>CCW</w:t>
       </w:r>
@@ -1352,6 +2023,7 @@
         <w:rPr>
           <w:b/>
           <w:bCs/>
+          <w:lang w:val="en-GB"/>
         </w:rPr>
         <w:t>]</w:t>
       </w:r>
@@ -1359,6 +2031,7 @@
         <w:rPr>
           <w:b/>
           <w:bCs/>
+          <w:lang w:val="en-GB"/>
         </w:rPr>
         <w:tab/>
       </w:r>
@@ -1366,6 +2039,7 @@
         <w:rPr>
           <w:b/>
           <w:bCs/>
+          <w:lang w:val="en-GB"/>
         </w:rPr>
         <w:tab/>
       </w:r>
@@ -1373,6 +2047,7 @@
         <w:rPr>
           <w:b/>
           <w:bCs/>
+          <w:lang w:val="en-GB"/>
         </w:rPr>
         <w:tab/>
       </w:r>
@@ -1380,6 +2055,7 @@
         <w:rPr>
           <w:b/>
           <w:bCs/>
+          <w:lang w:val="en-GB"/>
         </w:rPr>
         <w:t>(</w:t>
       </w:r>
@@ -1387,6 +2063,7 @@
         <w:rPr>
           <w:b/>
           <w:bCs/>
+          <w:lang w:val="en-GB"/>
         </w:rPr>
         <w:t>2x</w:t>
       </w:r>
@@ -1394,6 +2071,7 @@
         <w:rPr>
           <w:b/>
           <w:bCs/>
+          <w:lang w:val="en-GB"/>
         </w:rPr>
         <w:t>C</w:t>
       </w:r>
@@ -1401,6 +2079,7 @@
         <w:rPr>
           <w:b/>
           <w:bCs/>
+          <w:lang w:val="en-GB"/>
         </w:rPr>
         <w:t>C</w:t>
       </w:r>
@@ -1408,6 +2087,7 @@
         <w:rPr>
           <w:b/>
           <w:bCs/>
+          <w:lang w:val="en-GB"/>
         </w:rPr>
         <w:t>W</w:t>
       </w:r>
@@ -1415,6 +2095,7 @@
         <w:rPr>
           <w:b/>
           <w:bCs/>
+          <w:lang w:val="en-GB"/>
         </w:rPr>
         <w:t>)</w:t>
       </w:r>
@@ -1424,22 +2105,25 @@
         <w:rPr>
           <w:b/>
           <w:bCs/>
-        </w:rPr>
-      </w:pPr>
-    </w:p>
-    <w:p>
-      <w:pPr>
-        <w:rPr>
-          <w:b/>
-          <w:bCs/>
-        </w:rPr>
-      </w:pPr>
-    </w:p>
-    <w:p>
-      <w:pPr>
-        <w:rPr>
-          <w:b/>
-          <w:bCs/>
+          <w:lang w:val="en-GB"/>
+        </w:rPr>
+      </w:pPr>
+    </w:p>
+    <w:p>
+      <w:pPr>
+        <w:rPr>
+          <w:b/>
+          <w:bCs/>
+          <w:lang w:val="en-GB"/>
+        </w:rPr>
+      </w:pPr>
+    </w:p>
+    <w:p>
+      <w:pPr>
+        <w:rPr>
+          <w:b/>
+          <w:bCs/>
+          <w:lang w:val="en-GB"/>
         </w:rPr>
       </w:pPr>
       <w:r>
@@ -1447,135 +2131,330 @@
           <w:b/>
           <w:bCs/>
           <w:u w:val="single"/>
+          <w:lang w:val="en-GB"/>
         </w:rPr>
         <w:t>ESC</w:t>
       </w:r>
     </w:p>
     <w:p>
-      <w:r>
+      <w:pPr>
+        <w:rPr>
+          <w:lang w:val="en-GB"/>
+        </w:rPr>
+      </w:pPr>
+      <w:r>
+        <w:rPr>
+          <w:lang w:val="en-GB"/>
+        </w:rPr>
         <w:t>4x</w:t>
       </w:r>
       <w:r>
+        <w:rPr>
+          <w:lang w:val="en-GB"/>
+        </w:rPr>
         <w:t xml:space="preserve"> </w:t>
       </w:r>
       <w:r>
-        <w:t>BLHeliS</w:t>
-      </w:r>
-      <w:r>
-        <w:t xml:space="preserve"> Dys</w:t>
-      </w:r>
-      <w:r>
+        <w:rPr>
+          <w:lang w:val="en-GB"/>
+        </w:rPr>
+        <w:t>BLHeliS Dys</w:t>
+      </w:r>
+      <w:r>
+        <w:rPr>
+          <w:lang w:val="en-GB"/>
+        </w:rPr>
         <w:t xml:space="preserve"> 30A</w:t>
       </w:r>
       <w:r>
+        <w:rPr>
+          <w:lang w:val="en-GB"/>
+        </w:rPr>
         <w:t xml:space="preserve"> Oneshot42</w:t>
       </w:r>
     </w:p>
     <w:p>
-      <w:r>
+      <w:pPr>
+        <w:rPr>
+          <w:lang w:val="en-GB"/>
+        </w:rPr>
+      </w:pPr>
+      <w:r>
+        <w:rPr>
+          <w:lang w:val="en-GB"/>
+        </w:rPr>
         <w:t>2x</w:t>
       </w:r>
       <w:r>
+        <w:rPr>
+          <w:lang w:val="en-GB"/>
+        </w:rPr>
         <w:t xml:space="preserve"> </w:t>
       </w:r>
       <w:r>
-        <w:t>BLHeliS</w:t>
-      </w:r>
-      <w:r>
-        <w:t xml:space="preserve"> Favo</w:t>
-      </w:r>
-      <w:r>
+        <w:rPr>
+          <w:lang w:val="en-GB"/>
+        </w:rPr>
+        <w:t>BLHeliS Favo</w:t>
+      </w:r>
+      <w:r>
+        <w:rPr>
+          <w:lang w:val="en-GB"/>
+        </w:rPr>
         <w:t>u</w:t>
       </w:r>
       <w:r>
+        <w:rPr>
+          <w:lang w:val="en-GB"/>
+        </w:rPr>
         <w:t>rite</w:t>
       </w:r>
       <w:r>
+        <w:rPr>
+          <w:lang w:val="en-GB"/>
+        </w:rPr>
         <w:t xml:space="preserve"> 30A</w:t>
       </w:r>
       <w:r>
+        <w:rPr>
+          <w:lang w:val="en-GB"/>
+        </w:rPr>
         <w:t xml:space="preserve"> Dshot (Oneshot42)</w:t>
       </w:r>
     </w:p>
     <w:p>
-      <w:r>
-        <w:t>Oneshot42 100Mhz</w:t>
-      </w:r>
-      <w:r>
+      <w:pPr>
+        <w:rPr>
+          <w:lang w:val="en-GB"/>
+        </w:rPr>
+      </w:pPr>
+      <w:r>
+        <w:rPr>
+          <w:lang w:val="en-GB"/>
+        </w:rPr>
+        <w:t>Oneshot42</w:t>
+      </w:r>
+      <w:r>
+        <w:rPr>
+          <w:lang w:val="en-GB"/>
+        </w:rPr>
+        <w:t>,</w:t>
+      </w:r>
+      <w:r>
+        <w:rPr>
+          <w:lang w:val="en-GB"/>
+        </w:rPr>
+        <w:t> </w:t>
+      </w:r>
+      <w:r>
+        <w:rPr>
+          <w:lang w:val="en-GB"/>
+        </w:rPr>
+        <w:t>100</w:t>
+      </w:r>
+      <w:r>
+        <w:rPr>
+          <w:lang w:val="en-GB"/>
+        </w:rPr>
+        <w:t xml:space="preserve"> </w:t>
+      </w:r>
+      <w:r>
+        <w:rPr>
+          <w:lang w:val="en-GB"/>
+        </w:rPr>
+        <w:t>Mhz</w:t>
+      </w:r>
+      <w:r>
+        <w:rPr>
+          <w:lang w:val="en-GB"/>
+        </w:rPr>
+        <w:t>,</w:t>
+      </w:r>
+      <w:r>
+        <w:rPr>
+          <w:lang w:val="en-GB"/>
+        </w:rPr>
         <w:t xml:space="preserve"> prescaler 0,</w:t>
       </w:r>
       <w:r>
+        <w:rPr>
+          <w:lang w:val="en-GB"/>
+        </w:rPr>
         <w:t xml:space="preserve"> </w:t>
       </w:r>
       <w:r>
+        <w:rPr>
+          <w:lang w:val="en-GB"/>
+        </w:rPr>
         <w:t>counter period</w:t>
       </w:r>
       <w:r>
+        <w:rPr>
+          <w:lang w:val="en-GB"/>
+        </w:rPr>
         <w:t xml:space="preserve"> 8400-1 start throttle 4200</w:t>
       </w:r>
       <w:r>
+        <w:rPr>
+          <w:lang w:val="en-GB"/>
+        </w:rPr>
         <w:t xml:space="preserve"> to 8400</w:t>
       </w:r>
     </w:p>
     <w:p>
-      <w:r>
-        <w:t>Multishot</w:t>
-      </w:r>
-      <w:r>
-        <w:t xml:space="preserve"> 100Mhz prescaler 0, counter period </w:t>
-      </w:r>
-      <w:r>
-        <w:t>2500</w:t>
-      </w:r>
-      <w:r>
-        <w:t xml:space="preserve">-1 start throttle </w:t>
-      </w:r>
-      <w:r>
-        <w:t>500</w:t>
-      </w:r>
-      <w:r>
-        <w:t xml:space="preserve"> to </w:t>
-      </w:r>
-      <w:r>
-        <w:t>2500</w:t>
-      </w:r>
-    </w:p>
-    <w:p>
-      <w:r>
+      <w:pPr>
+        <w:rPr>
+          <w:lang w:val="en-GB"/>
+        </w:rPr>
+      </w:pPr>
+      <w:r>
+        <w:rPr>
+          <w:lang w:val="en-GB"/>
+        </w:rPr>
+        <w:t xml:space="preserve">Multishot </w:t>
+      </w:r>
+      <w:r>
+        <w:rPr>
+          <w:lang w:val="en-GB"/>
+        </w:rPr>
+        <w:t>,</w:t>
+      </w:r>
+      <w:r>
+        <w:rPr>
+          <w:lang w:val="en-GB"/>
+        </w:rPr>
+        <w:t>100</w:t>
+      </w:r>
+      <w:r>
+        <w:rPr>
+          <w:lang w:val="en-GB"/>
+        </w:rPr>
+        <w:t xml:space="preserve"> </w:t>
+      </w:r>
+      <w:r>
+        <w:rPr>
+          <w:lang w:val="en-GB"/>
+        </w:rPr>
+        <w:t>Mhz</w:t>
+      </w:r>
+      <w:r>
+        <w:rPr>
+          <w:lang w:val="en-GB"/>
+        </w:rPr>
+        <w:t>,</w:t>
+      </w:r>
+      <w:r>
+        <w:rPr>
+          <w:lang w:val="en-GB"/>
+        </w:rPr>
+        <w:t xml:space="preserve"> prescaler 0, counter period 2500-1 start throttle 500 to 2500</w:t>
+      </w:r>
+    </w:p>
+    <w:p>
+      <w:pPr>
+        <w:rPr>
+          <w:lang w:val="en-GB"/>
+        </w:rPr>
+      </w:pPr>
+      <w:r>
+        <w:rPr>
+          <w:lang w:val="en-GB"/>
+        </w:rPr>
         <w:t>2x</w:t>
       </w:r>
       <w:r>
+        <w:rPr>
+          <w:lang w:val="en-GB"/>
+        </w:rPr>
         <w:t xml:space="preserve"> </w:t>
       </w:r>
       <w:r>
+        <w:rPr>
+          <w:lang w:val="en-GB"/>
+        </w:rPr>
         <w:t xml:space="preserve">HW </w:t>
       </w:r>
       <w:r>
-        <w:t>Platinum</w:t>
-      </w:r>
-      <w:r>
-        <w:t xml:space="preserve"> 100A V3</w:t>
-      </w:r>
-      <w:r>
+        <w:rPr>
+          <w:lang w:val="en-GB"/>
+        </w:rPr>
+        <w:t>Platinum 100A V3</w:t>
+      </w:r>
+      <w:r>
+        <w:rPr>
+          <w:lang w:val="en-GB"/>
+        </w:rPr>
+        <w:t>,</w:t>
+      </w:r>
+      <w:r>
+        <w:rPr>
+          <w:lang w:val="en-GB"/>
+        </w:rPr>
+        <w:t xml:space="preserve"> </w:t>
+      </w:r>
+      <w:r>
+        <w:rPr>
+          <w:lang w:val="en-GB"/>
+        </w:rPr>
+        <w:t>100</w:t>
+      </w:r>
+      <w:r>
+        <w:rPr>
+          <w:lang w:val="en-GB"/>
+        </w:rPr>
+        <w:t xml:space="preserve"> </w:t>
+      </w:r>
+      <w:r>
+        <w:rPr>
+          <w:lang w:val="en-GB"/>
+        </w:rPr>
+        <w:t>Mhz</w:t>
+      </w:r>
+      <w:r>
+        <w:rPr>
+          <w:lang w:val="en-GB"/>
+        </w:rPr>
+        <w:t>,</w:t>
+      </w:r>
+      <w:r>
+        <w:rPr>
+          <w:lang w:val="en-GB"/>
+        </w:rPr>
         <w:t xml:space="preserve"> prescaler 200-1, counter period 2000-1</w:t>
       </w:r>
       <w:r>
+        <w:rPr>
+          <w:lang w:val="en-GB"/>
+        </w:rPr>
         <w:t xml:space="preserve"> (</w:t>
       </w:r>
       <w:r>
+        <w:rPr>
+          <w:lang w:val="en-GB"/>
+        </w:rPr>
         <w:t>PWM 500Hz 1400-2000</w:t>
       </w:r>
       <w:r>
+        <w:rPr>
+          <w:lang w:val="en-GB"/>
+        </w:rPr>
         <w:t>)</w:t>
       </w:r>
     </w:p>
-    <w:p/>
+    <w:p>
+      <w:pPr>
+        <w:rPr>
+          <w:lang w:val="en-GB"/>
+        </w:rPr>
+      </w:pPr>
+    </w:p>
     <w:p>
       <w:pPr>
         <w:rPr>
           <w:b/>
           <w:bCs/>
           <w:u w:val="single"/>
+          <w:lang w:val="en-GB"/>
         </w:rPr>
       </w:pPr>
       <w:r>
@@ -1583,6 +2462,7 @@
           <w:b/>
           <w:bCs/>
           <w:u w:val="single"/>
+          <w:lang w:val="en-GB"/>
         </w:rPr>
         <w:t>Radio</w:t>
       </w:r>
@@ -1599,16 +2479,18 @@
           <w:color w:val="000000"/>
           <w:sz w:val="20"/>
           <w:szCs w:val="20"/>
-        </w:rPr>
-      </w:pPr>
-      <w:r>
-        <w:rPr>
-          <w:rFonts w:ascii="Consolas" w:hAnsi="Consolas"/>
-          <w:b/>
-          <w:bCs/>
-          <w:color w:val="000000"/>
-          <w:sz w:val="20"/>
-          <w:szCs w:val="20"/>
+          <w:lang w:val="en-GB"/>
+        </w:rPr>
+      </w:pPr>
+      <w:r>
+        <w:rPr>
+          <w:rFonts w:ascii="Consolas" w:hAnsi="Consolas"/>
+          <w:b/>
+          <w:bCs/>
+          <w:color w:val="000000"/>
+          <w:sz w:val="20"/>
+          <w:szCs w:val="20"/>
+          <w:lang w:val="en-GB"/>
         </w:rPr>
         <w:t>Throttle;</w:t>
       </w:r>
@@ -1620,6 +2502,7 @@
           <w:color w:val="000000"/>
           <w:sz w:val="20"/>
           <w:szCs w:val="20"/>
+          <w:lang w:val="en-GB"/>
         </w:rPr>
         <w:t xml:space="preserve"> </w:t>
       </w:r>
@@ -1631,6 +2514,7 @@
           <w:color w:val="000000"/>
           <w:sz w:val="20"/>
           <w:szCs w:val="20"/>
+          <w:lang w:val="en-GB"/>
         </w:rPr>
         <w:t>Pitch;</w:t>
       </w:r>
@@ -1642,6 +2526,7 @@
           <w:color w:val="000000"/>
           <w:sz w:val="20"/>
           <w:szCs w:val="20"/>
+          <w:lang w:val="en-GB"/>
         </w:rPr>
         <w:t xml:space="preserve"> </w:t>
       </w:r>
@@ -1653,6 +2538,7 @@
           <w:color w:val="000000"/>
           <w:sz w:val="20"/>
           <w:szCs w:val="20"/>
+          <w:lang w:val="en-GB"/>
         </w:rPr>
         <w:t>Roll;</w:t>
       </w:r>
@@ -1664,6 +2550,7 @@
           <w:color w:val="000000"/>
           <w:sz w:val="20"/>
           <w:szCs w:val="20"/>
+          <w:lang w:val="en-GB"/>
         </w:rPr>
         <w:t xml:space="preserve"> </w:t>
       </w:r>
@@ -1675,6 +2562,7 @@
           <w:color w:val="000000"/>
           <w:sz w:val="20"/>
           <w:szCs w:val="20"/>
+          <w:lang w:val="en-GB"/>
         </w:rPr>
         <w:t>Yaw;</w:t>
       </w:r>
@@ -1686,6 +2574,7 @@
           <w:color w:val="000000"/>
           <w:sz w:val="20"/>
           <w:szCs w:val="20"/>
+          <w:lang w:val="en-GB"/>
         </w:rPr>
         <w:t xml:space="preserve"> </w:t>
       </w:r>
@@ -1697,6 +2586,7 @@
           <w:color w:val="000000"/>
           <w:sz w:val="20"/>
           <w:szCs w:val="20"/>
+          <w:lang w:val="en-GB"/>
         </w:rPr>
         <w:t>Gear;</w:t>
       </w:r>
@@ -1708,6 +2598,7 @@
           <w:color w:val="000000"/>
           <w:sz w:val="20"/>
           <w:szCs w:val="20"/>
+          <w:lang w:val="en-GB"/>
         </w:rPr>
         <w:t xml:space="preserve"> </w:t>
       </w:r>
@@ -1719,6 +2610,7 @@
           <w:color w:val="000000"/>
           <w:sz w:val="20"/>
           <w:szCs w:val="20"/>
+          <w:lang w:val="en-GB"/>
         </w:rPr>
         <w:t>Speed</w:t>
       </w:r>
@@ -1730,6 +2622,7 @@
           <w:color w:val="000000"/>
           <w:sz w:val="20"/>
           <w:szCs w:val="20"/>
+          <w:lang w:val="en-GB"/>
         </w:rPr>
         <w:t>;</w:t>
       </w:r>
@@ -1746,16 +2639,18 @@
           <w:color w:val="000000"/>
           <w:sz w:val="20"/>
           <w:szCs w:val="20"/>
-        </w:rPr>
-      </w:pPr>
-      <w:r>
-        <w:rPr>
-          <w:rFonts w:ascii="Consolas" w:hAnsi="Consolas"/>
-          <w:b/>
-          <w:bCs/>
-          <w:color w:val="000000"/>
-          <w:sz w:val="20"/>
-          <w:szCs w:val="20"/>
+          <w:lang w:val="en-GB"/>
+        </w:rPr>
+      </w:pPr>
+      <w:r>
+        <w:rPr>
+          <w:rFonts w:ascii="Consolas" w:hAnsi="Consolas"/>
+          <w:b/>
+          <w:bCs/>
+          <w:color w:val="000000"/>
+          <w:sz w:val="20"/>
+          <w:szCs w:val="20"/>
+          <w:lang w:val="en-GB"/>
         </w:rPr>
         <w:t xml:space="preserve">30 </w:t>
       </w:r>
@@ -1767,6 +2662,7 @@
           <w:color w:val="000000"/>
           <w:sz w:val="20"/>
           <w:szCs w:val="20"/>
+          <w:lang w:val="en-GB"/>
         </w:rPr>
         <w:t>char</w:t>
       </w:r>
@@ -1778,6 +2674,7 @@
           <w:color w:val="000000"/>
           <w:sz w:val="20"/>
           <w:szCs w:val="20"/>
+          <w:lang w:val="en-GB"/>
         </w:rPr>
         <w:t>acters</w:t>
       </w:r>
@@ -1788,6 +2685,7 @@
         <w:rPr>
           <w:b/>
           <w:bCs/>
+          <w:lang w:val="en-GB"/>
         </w:rPr>
       </w:pPr>
     </w:p>
@@ -1797,12 +2695,14 @@
         <w:rPr>
           <w:b/>
           <w:bCs/>
-        </w:rPr>
-      </w:pPr>
-      <w:r>
-        <w:rPr>
-          <w:b/>
-          <w:bCs/>
+          <w:lang w:val="en-GB"/>
+        </w:rPr>
+      </w:pPr>
+      <w:r>
+        <w:rPr>
+          <w:b/>
+          <w:bCs/>
+          <w:lang w:val="en-GB"/>
         </w:rPr>
         <w:t xml:space="preserve">D </w:t>
       </w:r>
@@ -1810,6 +2710,7 @@
         <w:rPr>
           <w:b/>
           <w:bCs/>
+          <w:lang w:val="en-GB"/>
         </w:rPr>
         <w:t>-</w:t>
       </w:r>
@@ -1817,6 +2718,7 @@
         <w:rPr>
           <w:b/>
           <w:bCs/>
+          <w:lang w:val="en-GB"/>
         </w:rPr>
         <w:t xml:space="preserve"> Gear </w:t>
       </w:r>
@@ -1824,6 +2726,7 @@
         <w:rPr>
           <w:b/>
           <w:bCs/>
+          <w:lang w:val="en-GB"/>
         </w:rPr>
         <w:tab/>
         <w:t xml:space="preserve">F </w:t>
@@ -1832,6 +2735,7 @@
         <w:rPr>
           <w:b/>
           <w:bCs/>
+          <w:lang w:val="en-GB"/>
         </w:rPr>
         <w:t>-</w:t>
       </w:r>
@@ -1839,6 +2743,7 @@
         <w:rPr>
           <w:b/>
           <w:bCs/>
+          <w:lang w:val="en-GB"/>
         </w:rPr>
         <w:t xml:space="preserve"> Speed</w:t>
       </w:r>
@@ -1849,12 +2754,14 @@
         <w:rPr>
           <w:b/>
           <w:bCs/>
-        </w:rPr>
-      </w:pPr>
-      <w:r>
-        <w:rPr>
-          <w:b/>
-          <w:bCs/>
+          <w:lang w:val="en-GB"/>
+        </w:rPr>
+      </w:pPr>
+      <w:r>
+        <w:rPr>
+          <w:b/>
+          <w:bCs/>
+          <w:lang w:val="en-GB"/>
         </w:rPr>
         <w:t>|</w:t>
       </w:r>
@@ -1862,6 +2769,7 @@
         <w:rPr>
           <w:b/>
           <w:bCs/>
+          <w:lang w:val="en-GB"/>
         </w:rPr>
         <w:t xml:space="preserve"> </w:t>
       </w:r>
@@ -1869,6 +2777,7 @@
         <w:rPr>
           <w:b/>
           <w:bCs/>
+          <w:lang w:val="en-GB"/>
         </w:rPr>
         <w:t>throttle</w:t>
       </w:r>
@@ -1876,6 +2785,7 @@
         <w:rPr>
           <w:b/>
           <w:bCs/>
+          <w:lang w:val="en-GB"/>
         </w:rPr>
         <w:tab/>
       </w:r>
@@ -1883,6 +2793,7 @@
         <w:rPr>
           <w:b/>
           <w:bCs/>
+          <w:lang w:val="en-GB"/>
         </w:rPr>
         <w:t>| pitch</w:t>
       </w:r>
@@ -1893,12 +2804,14 @@
         <w:rPr>
           <w:b/>
           <w:bCs/>
-        </w:rPr>
-      </w:pPr>
-      <w:r>
-        <w:rPr>
-          <w:b/>
-          <w:bCs/>
+          <w:lang w:val="en-GB"/>
+        </w:rPr>
+      </w:pPr>
+      <w:r>
+        <w:rPr>
+          <w:b/>
+          <w:bCs/>
+          <w:lang w:val="en-GB"/>
         </w:rPr>
         <w:t>-</w:t>
       </w:r>
@@ -1906,6 +2819,7 @@
         <w:rPr>
           <w:b/>
           <w:bCs/>
+          <w:lang w:val="en-GB"/>
         </w:rPr>
         <w:t xml:space="preserve"> </w:t>
       </w:r>
@@ -1913,6 +2827,7 @@
         <w:rPr>
           <w:b/>
           <w:bCs/>
+          <w:lang w:val="en-GB"/>
         </w:rPr>
         <w:t>yaw</w:t>
       </w:r>
@@ -1920,6 +2835,7 @@
         <w:rPr>
           <w:b/>
           <w:bCs/>
+          <w:lang w:val="en-GB"/>
         </w:rPr>
         <w:tab/>
       </w:r>
@@ -1927,6 +2843,7 @@
         <w:rPr>
           <w:b/>
           <w:bCs/>
+          <w:lang w:val="en-GB"/>
         </w:rPr>
         <w:tab/>
       </w:r>
@@ -1934,11 +2851,18 @@
         <w:rPr>
           <w:b/>
           <w:bCs/>
+          <w:lang w:val="en-GB"/>
         </w:rPr>
         <w:t>- roll</w:t>
       </w:r>
     </w:p>
-    <w:p/>
+    <w:p>
+      <w:pPr>
+        <w:rPr>
+          <w:lang w:val="en-GB"/>
+        </w:rPr>
+      </w:pPr>
+    </w:p>
     <w:p>
       <w:pPr>
         <w:rPr>
@@ -1949,6 +2873,7 @@
           <w:sz w:val="20"/>
           <w:szCs w:val="20"/>
           <w:u w:val="single"/>
+          <w:lang w:val="en-GB"/>
         </w:rPr>
       </w:pPr>
       <w:r>
@@ -1956,6 +2881,7 @@
           <w:b/>
           <w:bCs/>
           <w:u w:val="single"/>
+          <w:lang w:val="en-GB"/>
         </w:rPr>
         <w:t>Motor</w:t>
       </w:r>
@@ -1972,16 +2898,18 @@
           <w:color w:val="000000"/>
           <w:sz w:val="20"/>
           <w:szCs w:val="20"/>
-        </w:rPr>
-      </w:pPr>
-      <w:r>
-        <w:rPr>
-          <w:rFonts w:ascii="Consolas" w:hAnsi="Consolas"/>
-          <w:b/>
-          <w:bCs/>
-          <w:color w:val="000000"/>
-          <w:sz w:val="20"/>
-          <w:szCs w:val="20"/>
+          <w:lang w:val="en-GB"/>
+        </w:rPr>
+      </w:pPr>
+      <w:r>
+        <w:rPr>
+          <w:rFonts w:ascii="Consolas" w:hAnsi="Consolas"/>
+          <w:b/>
+          <w:bCs/>
+          <w:color w:val="000000"/>
+          <w:sz w:val="20"/>
+          <w:szCs w:val="20"/>
+          <w:lang w:val="en-GB"/>
         </w:rPr>
         <w:t>M_L_1; M_L_2; M_R_1; M_R_2; EDF_L; EDF_R;</w:t>
       </w:r>
@@ -1993,6 +2921,7 @@
           <w:color w:val="000000"/>
           <w:sz w:val="20"/>
           <w:szCs w:val="20"/>
+          <w:lang w:val="en-GB"/>
         </w:rPr>
         <w:t xml:space="preserve"> SERVO;</w:t>
       </w:r>
@@ -2009,16 +2938,18 @@
           <w:color w:val="000000"/>
           <w:sz w:val="20"/>
           <w:szCs w:val="20"/>
-        </w:rPr>
-      </w:pPr>
-      <w:r>
-        <w:rPr>
-          <w:rFonts w:ascii="Consolas" w:hAnsi="Consolas"/>
-          <w:b/>
-          <w:bCs/>
-          <w:color w:val="000000"/>
-          <w:sz w:val="20"/>
-          <w:szCs w:val="20"/>
+          <w:lang w:val="en-GB"/>
+        </w:rPr>
+      </w:pPr>
+      <w:r>
+        <w:rPr>
+          <w:rFonts w:ascii="Consolas" w:hAnsi="Consolas"/>
+          <w:b/>
+          <w:bCs/>
+          <w:color w:val="000000"/>
+          <w:sz w:val="20"/>
+          <w:szCs w:val="20"/>
+          <w:lang w:val="en-GB"/>
         </w:rPr>
         <w:t xml:space="preserve">35 </w:t>
       </w:r>
@@ -2030,6 +2961,7 @@
           <w:color w:val="000000"/>
           <w:sz w:val="20"/>
           <w:szCs w:val="20"/>
+          <w:lang w:val="en-GB"/>
         </w:rPr>
         <w:t>characters</w:t>
       </w:r>
@@ -2044,6 +2976,7 @@
           <w:color w:val="000000"/>
           <w:sz w:val="20"/>
           <w:szCs w:val="20"/>
+          <w:lang w:val="en-GB"/>
         </w:rPr>
       </w:pPr>
     </w:p>
@@ -2057,6 +2990,7 @@
           <w:color w:val="000000"/>
           <w:sz w:val="20"/>
           <w:szCs w:val="20"/>
+          <w:lang w:val="en-GB"/>
         </w:rPr>
       </w:pPr>
     </w:p>
@@ -2066,6 +3000,7 @@
           <w:b/>
           <w:bCs/>
           <w:u w:val="single"/>
+          <w:lang w:val="en-GB"/>
         </w:rPr>
       </w:pPr>
       <w:r>
@@ -2073,6 +3008,7 @@
           <w:b/>
           <w:bCs/>
           <w:u w:val="single"/>
+          <w:lang w:val="en-GB"/>
         </w:rPr>
         <w:t>Weighted Average</w:t>
       </w:r>
@@ -2087,6 +3023,7 @@
           <w:color w:val="000000"/>
           <w:sz w:val="20"/>
           <w:szCs w:val="20"/>
+          <w:lang w:val="en-GB"/>
         </w:rPr>
       </w:pPr>
     </w:p>
@@ -2100,14 +3037,16 @@
           <w:color w:val="000000"/>
           <w:sz w:val="20"/>
           <w:szCs w:val="20"/>
-        </w:rPr>
-      </w:pPr>
-      <w:r>
-        <w:rPr>
-          <w:rFonts w:ascii="Consolas" w:hAnsi="Consolas"/>
-          <w:color w:val="000000"/>
-          <w:sz w:val="20"/>
-          <w:szCs w:val="20"/>
+          <w:lang w:val="en-GB"/>
+        </w:rPr>
+      </w:pPr>
+      <w:r>
+        <w:rPr>
+          <w:rFonts w:ascii="Consolas" w:hAnsi="Consolas"/>
+          <w:color w:val="000000"/>
+          <w:sz w:val="20"/>
+          <w:szCs w:val="20"/>
+          <w:lang w:val="en-GB"/>
         </w:rPr>
         <w:t xml:space="preserve">Gyro1 </w:t>
       </w:r>
@@ -2117,6 +3056,7 @@
           <w:color w:val="000000"/>
           <w:sz w:val="20"/>
           <w:szCs w:val="20"/>
+          <w:lang w:val="en-GB"/>
         </w:rPr>
         <w:t xml:space="preserve">value: </w:t>
       </w:r>
@@ -2126,6 +3066,7 @@
           <w:color w:val="000000"/>
           <w:sz w:val="20"/>
           <w:szCs w:val="20"/>
+          <w:lang w:val="en-GB"/>
         </w:rPr>
         <w:t xml:space="preserve">50 </w:t>
       </w:r>
@@ -2135,6 +3076,7 @@
           <w:color w:val="000000"/>
           <w:sz w:val="20"/>
           <w:szCs w:val="20"/>
+          <w:lang w:val="en-GB"/>
         </w:rPr>
         <w:t>prio</w:t>
       </w:r>
@@ -2144,6 +3086,7 @@
           <w:color w:val="000000"/>
           <w:sz w:val="20"/>
           <w:szCs w:val="20"/>
+          <w:lang w:val="en-GB"/>
         </w:rPr>
         <w:t>rity</w:t>
       </w:r>
@@ -2153,6 +3096,7 @@
           <w:color w:val="000000"/>
           <w:sz w:val="20"/>
           <w:szCs w:val="20"/>
+          <w:lang w:val="en-GB"/>
         </w:rPr>
         <w:t xml:space="preserve">: </w:t>
       </w:r>
@@ -2162,6 +3106,7 @@
           <w:color w:val="000000"/>
           <w:sz w:val="20"/>
           <w:szCs w:val="20"/>
+          <w:lang w:val="en-GB"/>
         </w:rPr>
         <w:t>2</w:t>
       </w:r>
@@ -2176,14 +3121,16 @@
           <w:color w:val="000000"/>
           <w:sz w:val="20"/>
           <w:szCs w:val="20"/>
-        </w:rPr>
-      </w:pPr>
-      <w:r>
-        <w:rPr>
-          <w:rFonts w:ascii="Consolas" w:hAnsi="Consolas"/>
-          <w:color w:val="000000"/>
-          <w:sz w:val="20"/>
-          <w:szCs w:val="20"/>
+          <w:lang w:val="en-GB"/>
+        </w:rPr>
+      </w:pPr>
+      <w:r>
+        <w:rPr>
+          <w:rFonts w:ascii="Consolas" w:hAnsi="Consolas"/>
+          <w:color w:val="000000"/>
+          <w:sz w:val="20"/>
+          <w:szCs w:val="20"/>
+          <w:lang w:val="en-GB"/>
         </w:rPr>
         <w:t xml:space="preserve">Gyro2 </w:t>
       </w:r>
@@ -2193,6 +3140,7 @@
           <w:color w:val="000000"/>
           <w:sz w:val="20"/>
           <w:szCs w:val="20"/>
+          <w:lang w:val="en-GB"/>
         </w:rPr>
         <w:t xml:space="preserve">value: </w:t>
       </w:r>
@@ -2202,6 +3150,7 @@
           <w:color w:val="000000"/>
           <w:sz w:val="20"/>
           <w:szCs w:val="20"/>
+          <w:lang w:val="en-GB"/>
         </w:rPr>
         <w:t xml:space="preserve">60 </w:t>
       </w:r>
@@ -2211,6 +3160,7 @@
           <w:color w:val="000000"/>
           <w:sz w:val="20"/>
           <w:szCs w:val="20"/>
+          <w:lang w:val="en-GB"/>
         </w:rPr>
         <w:t>prio</w:t>
       </w:r>
@@ -2220,6 +3170,7 @@
           <w:color w:val="000000"/>
           <w:sz w:val="20"/>
           <w:szCs w:val="20"/>
+          <w:lang w:val="en-GB"/>
         </w:rPr>
         <w:t>rity</w:t>
       </w:r>
@@ -2229,6 +3180,7 @@
           <w:color w:val="000000"/>
           <w:sz w:val="20"/>
           <w:szCs w:val="20"/>
+          <w:lang w:val="en-GB"/>
         </w:rPr>
         <w:t xml:space="preserve">: </w:t>
       </w:r>
@@ -2238,6 +3190,7 @@
           <w:color w:val="000000"/>
           <w:sz w:val="20"/>
           <w:szCs w:val="20"/>
+          <w:lang w:val="en-GB"/>
         </w:rPr>
         <w:t>1</w:t>
       </w:r>
@@ -2252,6 +3205,7 @@
           <w:color w:val="000000"/>
           <w:sz w:val="20"/>
           <w:szCs w:val="20"/>
+          <w:lang w:val="en-GB"/>
         </w:rPr>
       </w:pPr>
     </w:p>
@@ -2265,14 +3219,16 @@
           <w:color w:val="000000"/>
           <w:sz w:val="20"/>
           <w:szCs w:val="20"/>
-        </w:rPr>
-      </w:pPr>
-      <w:r>
-        <w:rPr>
-          <w:rFonts w:ascii="Consolas" w:hAnsi="Consolas"/>
-          <w:color w:val="000000"/>
-          <w:sz w:val="20"/>
-          <w:szCs w:val="20"/>
+          <w:lang w:val="en-GB"/>
+        </w:rPr>
+      </w:pPr>
+      <w:r>
+        <w:rPr>
+          <w:rFonts w:ascii="Consolas" w:hAnsi="Consolas"/>
+          <w:color w:val="000000"/>
+          <w:sz w:val="20"/>
+          <w:szCs w:val="20"/>
+          <w:lang w:val="en-GB"/>
         </w:rPr>
         <w:t>(50 * 2 + 60 * 1) / (2 + 1) = 53.3</w:t>
       </w:r>
@@ -2287,6 +3243,7 @@
           <w:color w:val="000000"/>
           <w:sz w:val="20"/>
           <w:szCs w:val="20"/>
+          <w:lang w:val="en-GB"/>
         </w:rPr>
       </w:pPr>
     </w:p>
@@ -2300,6 +3257,7 @@
           <w:color w:val="000000"/>
           <w:sz w:val="20"/>
           <w:szCs w:val="20"/>
+          <w:lang w:val="en-GB"/>
         </w:rPr>
       </w:pPr>
     </w:p>
@@ -2313,6 +3271,7 @@
           <w:color w:val="000000"/>
           <w:sz w:val="20"/>
           <w:szCs w:val="20"/>
+          <w:lang w:val="en-GB"/>
         </w:rPr>
       </w:pPr>
     </w:p>
@@ -2326,6 +3285,7 @@
           <w:color w:val="000000"/>
           <w:sz w:val="20"/>
           <w:szCs w:val="20"/>
+          <w:lang w:val="en-GB"/>
         </w:rPr>
       </w:pPr>
     </w:p>
@@ -2339,6 +3299,7 @@
           <w:color w:val="000000"/>
           <w:sz w:val="20"/>
           <w:szCs w:val="20"/>
+          <w:lang w:val="en-GB"/>
         </w:rPr>
       </w:pPr>
     </w:p>
@@ -2352,6 +3313,7 @@
           <w:color w:val="000000"/>
           <w:sz w:val="20"/>
           <w:szCs w:val="20"/>
+          <w:lang w:val="en-GB"/>
         </w:rPr>
       </w:pPr>
     </w:p>
@@ -2365,6 +3327,7 @@
           <w:color w:val="000000"/>
           <w:sz w:val="20"/>
           <w:szCs w:val="20"/>
+          <w:lang w:val="en-GB"/>
         </w:rPr>
       </w:pPr>
     </w:p>
@@ -2378,6 +3341,7 @@
           <w:color w:val="000000"/>
           <w:sz w:val="20"/>
           <w:szCs w:val="20"/>
+          <w:lang w:val="en-GB"/>
         </w:rPr>
       </w:pPr>
     </w:p>
@@ -2391,16 +3355,18 @@
           <w:color w:val="000000"/>
           <w:sz w:val="20"/>
           <w:szCs w:val="20"/>
-        </w:rPr>
-      </w:pPr>
-    </w:p>
-    <w:p>
-      <w:pPr>
-        <w:rPr>
-          <w:rFonts w:ascii="Consolas" w:hAnsi="Consolas"/>
-          <w:color w:val="000000"/>
-          <w:sz w:val="20"/>
-          <w:szCs w:val="20"/>
+          <w:lang w:val="en-GB"/>
+        </w:rPr>
+      </w:pPr>
+    </w:p>
+    <w:p>
+      <w:pPr>
+        <w:rPr>
+          <w:rFonts w:ascii="Consolas" w:hAnsi="Consolas"/>
+          <w:color w:val="000000"/>
+          <w:sz w:val="20"/>
+          <w:szCs w:val="20"/>
+          <w:lang w:val="en-GB"/>
         </w:rPr>
       </w:pPr>
       <w:r>
@@ -2408,6 +3374,7 @@
           <w:b/>
           <w:bCs/>
           <w:u w:val="single"/>
+          <w:lang w:val="en-GB"/>
         </w:rPr>
         <w:t>Notes</w:t>
       </w:r>
@@ -2422,6 +3389,7 @@
           <w:color w:val="000000"/>
           <w:sz w:val="20"/>
           <w:szCs w:val="20"/>
+          <w:lang w:val="en-GB"/>
         </w:rPr>
       </w:pPr>
     </w:p>
@@ -3791,4 +4759,16 @@
     </a:ext>
   </a:extLst>
 </a:theme>
+</file>
+
+<file path=customXml/item1.xml><?xml version="1.0" encoding="utf-8"?>
+<b:Sources xmlns:b="http://schemas.openxmlformats.org/officeDocument/2006/bibliography" xmlns="http://schemas.openxmlformats.org/officeDocument/2006/bibliography" SelectedStyle="\APASixthEditionOfficeOnline.xsl" StyleName="APA" Version="6"/>
+</file>
+
+<file path=customXml/itemProps1.xml><?xml version="1.0" encoding="utf-8"?>
+<ds:datastoreItem xmlns:ds="http://schemas.openxmlformats.org/officeDocument/2006/customXml" ds:itemID="{BE3FFE77-46C2-4E22-9135-7054952857D8}">
+  <ds:schemaRefs>
+    <ds:schemaRef ds:uri="http://schemas.openxmlformats.org/officeDocument/2006/bibliography"/>
+  </ds:schemaRefs>
+</ds:datastoreItem>
 </file>
</xml_diff>